<commit_message>
added outlook to gmail and outlook to outlook exhibit
</commit_message>
<xml_diff>
--- a/backend-exhibits/Gmail to Gmail Standard Plan - Standard Not Include.docx
+++ b/backend-exhibits/Gmail to Gmail Standard Plan - Standard Not Include.docx
@@ -2,92 +2,137 @@
 <file path=word/document.xml><?xml version="1.0" encoding="utf-8"?>
 <w:document xmlns:wpc="http://schemas.microsoft.com/office/word/2010/wordprocessingCanvas" xmlns:cx="http://schemas.microsoft.com/office/drawing/2014/chartex" xmlns:cx1="http://schemas.microsoft.com/office/drawing/2015/9/8/chartex" xmlns:cx2="http://schemas.microsoft.com/office/drawing/2015/10/21/chartex" xmlns:cx3="http://schemas.microsoft.com/office/drawing/2016/5/9/chartex" xmlns:cx4="http://schemas.microsoft.com/office/drawing/2016/5/10/chartex" xmlns:cx5="http://schemas.microsoft.com/office/drawing/2016/5/11/chartex" xmlns:cx6="http://schemas.microsoft.com/office/drawing/2016/5/12/chartex" xmlns:cx7="http://schemas.microsoft.com/office/drawing/2016/5/13/chartex" xmlns:cx8="http://schemas.microsoft.com/office/drawing/2016/5/14/chartex" xmlns:mc="http://schemas.openxmlformats.org/markup-compatibility/2006" xmlns:aink="http://schemas.microsoft.com/office/drawing/2016/ink" xmlns:am3d="http://schemas.microsoft.com/office/drawing/2017/model3d" xmlns:o="urn:schemas-microsoft-com:office:office" xmlns:oel="http://schemas.microsoft.com/office/2019/extlst" xmlns:r="http://schemas.openxmlformats.org/officeDocument/2006/relationships" xmlns:m="http://schemas.openxmlformats.org/officeDocument/2006/math" xmlns:v="urn:schemas-microsoft-com:vml" xmlns:wp14="http://schemas.microsoft.com/office/word/2010/wordprocessingDrawing" xmlns:wp="http://schemas.openxmlformats.org/drawingml/2006/wordprocessingDrawing" xmlns:w10="urn:schemas-microsoft-com:office:word" xmlns:w="http://schemas.openxmlformats.org/wordprocessingml/2006/main" xmlns:w14="http://schemas.microsoft.com/office/word/2010/wordml" xmlns:w15="http://schemas.microsoft.com/office/word/2012/wordml" xmlns:w16cex="http://schemas.microsoft.com/office/word/2018/wordml/cex" xmlns:w16cid="http://schemas.microsoft.com/office/word/2016/wordml/cid" xmlns:w16="http://schemas.microsoft.com/office/word/2018/wordml" xmlns:w16du="http://schemas.microsoft.com/office/word/2023/wordml/word16du" xmlns:w16sdtdh="http://schemas.microsoft.com/office/word/2020/wordml/sdtdatahash" xmlns:w16sdtfl="http://schemas.microsoft.com/office/word/2024/wordml/sdtformatlock" xmlns:w16se="http://schemas.microsoft.com/office/word/2015/wordml/symex" xmlns:wpg="http://schemas.microsoft.com/office/word/2010/wordprocessingGroup" xmlns:wpi="http://schemas.microsoft.com/office/word/2010/wordprocessingInk" xmlns:wne="http://schemas.microsoft.com/office/word/2006/wordml" xmlns:wps="http://schemas.microsoft.com/office/word/2010/wordprocessingShape" mc:Ignorable="w14 w15 w16se w16cid w16 w16cex w16sdtdh w16sdtfl w16du wp14">
   <w:body>
+    <w:p>
+      <w:pPr>
+        <w:spacing w:after="0"/>
+        <w:ind w:left="-1440" w:right="10800"/>
+      </w:pPr>
+    </w:p>
     <w:tbl>
       <w:tblPr>
-        <w:tblStyle w:val="TableGridWithHeader"/>
-        <w:tblW w:w="10765" w:type="dxa"/>
-        <w:jc w:val="center"/>
+        <w:tblStyle w:val="TableGrid"/>
+        <w:tblW w:w="10721" w:type="dxa"/>
+        <w:tblInd w:w="-681" w:type="dxa"/>
+        <w:tblCellMar>
+          <w:top w:w="106" w:type="dxa"/>
+          <w:left w:w="62" w:type="dxa"/>
+          <w:right w:w="44" w:type="dxa"/>
+        </w:tblCellMar>
         <w:tblLook w:val="04A0" w:firstRow="1" w:lastRow="0" w:firstColumn="1" w:lastColumn="0" w:noHBand="0" w:noVBand="1"/>
       </w:tblPr>
       <w:tblGrid>
-        <w:gridCol w:w="2830"/>
-        <w:gridCol w:w="7935"/>
+        <w:gridCol w:w="3493"/>
+        <w:gridCol w:w="7228"/>
       </w:tblGrid>
       <w:tr>
         <w:trPr>
-          <w:cnfStyle w:val="100000000000" w:firstRow="1" w:lastRow="0" w:firstColumn="0" w:lastColumn="0" w:oddVBand="0" w:evenVBand="0" w:oddHBand="0" w:evenHBand="0" w:firstRowFirstColumn="0" w:firstRowLastColumn="0" w:lastRowFirstColumn="0" w:lastRowLastColumn="0"/>
-          <w:jc w:val="center"/>
+          <w:trHeight w:val="401"/>
         </w:trPr>
         <w:tc>
           <w:tcPr>
-            <w:tcW w:w="10765" w:type="dxa"/>
+            <w:tcW w:w="10721" w:type="dxa"/>
             <w:gridSpan w:val="2"/>
-          </w:tcPr>
-          <w:p>
-            <w:pPr>
+            <w:tcBorders>
+              <w:top w:val="single" w:sz="6" w:space="0" w:color="666666"/>
+              <w:left w:val="single" w:sz="6" w:space="0" w:color="666666"/>
+              <w:bottom w:val="single" w:sz="6" w:space="0" w:color="666666"/>
+              <w:right w:val="single" w:sz="6" w:space="0" w:color="666666"/>
+            </w:tcBorders>
+            <w:shd w:val="clear" w:color="auto" w:fill="A6A6A6"/>
+          </w:tcPr>
+          <w:p>
+            <w:pPr>
+              <w:spacing w:line="240" w:lineRule="auto"/>
               <w:jc w:val="center"/>
               <w:rPr>
-                <w:rFonts w:ascii="Arial" w:hAnsi="Arial" w:cs="Arial"/>
-                <w:sz w:val="21"/>
-              </w:rPr>
-            </w:pPr>
-            <w:r>
-              <w:rPr>
-                <w:rFonts w:ascii="Arial" w:hAnsi="Arial" w:cs="Arial"/>
-                <w:sz w:val="21"/>
-              </w:rPr>
-              <w:t>GMAIL TO GMAIL Out of scope Features</w:t>
-            </w:r>
+                <w:rFonts w:ascii="Arial" w:eastAsia="Times New Roman" w:hAnsi="Arial" w:cs="Arial"/>
+                <w:b/>
+                <w:bCs/>
+                <w:sz w:val="21"/>
+                <w:szCs w:val="21"/>
+              </w:rPr>
+            </w:pPr>
+            <w:r>
+              <w:rPr>
+                <w:rFonts w:ascii="Arial" w:hAnsi="Arial" w:cs="Arial"/>
+                <w:b/>
+                <w:bCs/>
+                <w:sz w:val="21"/>
+                <w:szCs w:val="21"/>
+              </w:rPr>
+              <w:t>Gmail to Gmail Out of scope Features</w:t>
+            </w:r>
+          </w:p>
+          <w:p>
+            <w:pPr>
+              <w:ind w:left="4"/>
+              <w:rPr>
+                <w:rFonts w:ascii="Arial" w:hAnsi="Arial" w:cs="Arial"/>
+                <w:sz w:val="21"/>
+                <w:szCs w:val="21"/>
+              </w:rPr>
+            </w:pPr>
           </w:p>
         </w:tc>
       </w:tr>
       <w:tr>
         <w:trPr>
-          <w:jc w:val="center"/>
+          <w:trHeight w:val="617"/>
         </w:trPr>
         <w:tc>
           <w:tcPr>
-            <w:tcW w:w="2830" w:type="dxa"/>
-          </w:tcPr>
-          <w:p>
-            <w:pPr>
-              <w:rPr>
-                <w:rFonts w:ascii="Arial" w:hAnsi="Arial" w:cs="Arial"/>
-                <w:b/>
-                <w:bCs/>
-                <w:sz w:val="21"/>
-                <w:szCs w:val="21"/>
-              </w:rPr>
-            </w:pPr>
-            <w:r>
-              <w:rPr>
-                <w:rFonts w:ascii="Arial" w:hAnsi="Arial" w:cs="Arial"/>
-                <w:b/>
-                <w:bCs/>
-                <w:sz w:val="21"/>
-                <w:szCs w:val="21"/>
-              </w:rPr>
-              <w:t xml:space="preserve">Calendars </w:t>
-            </w:r>
-          </w:p>
-          <w:p>
-            <w:pPr>
-              <w:rPr>
-                <w:rFonts w:ascii="Arial" w:hAnsi="Arial" w:cs="Arial"/>
-                <w:sz w:val="21"/>
-                <w:szCs w:val="21"/>
-              </w:rPr>
-            </w:pPr>
-          </w:p>
-        </w:tc>
-        <w:tc>
-          <w:tcPr>
-            <w:tcW w:w="7935" w:type="dxa"/>
-          </w:tcPr>
-          <w:p>
-            <w:pPr>
-              <w:rPr>
-                <w:rFonts w:ascii="Arial" w:hAnsi="Arial" w:cs="Arial"/>
+            <w:tcW w:w="3493" w:type="dxa"/>
+            <w:tcBorders>
+              <w:top w:val="single" w:sz="6" w:space="0" w:color="666666"/>
+              <w:left w:val="single" w:sz="6" w:space="0" w:color="666666"/>
+              <w:bottom w:val="single" w:sz="6" w:space="0" w:color="666666"/>
+              <w:right w:val="single" w:sz="6" w:space="0" w:color="666666"/>
+            </w:tcBorders>
+          </w:tcPr>
+          <w:p>
+            <w:pPr>
+              <w:spacing w:line="240" w:lineRule="auto"/>
+              <w:rPr>
+                <w:rFonts w:ascii="Arial" w:eastAsia="Times New Roman" w:hAnsi="Arial" w:cs="Arial"/>
+                <w:sz w:val="21"/>
+                <w:szCs w:val="21"/>
+              </w:rPr>
+            </w:pPr>
+            <w:r>
+              <w:rPr>
+                <w:rFonts w:ascii="Arial" w:hAnsi="Arial" w:cs="Arial"/>
+                <w:sz w:val="21"/>
+                <w:szCs w:val="21"/>
+              </w:rPr>
+              <w:t xml:space="preserve">Calanders </w:t>
+            </w:r>
+          </w:p>
+          <w:p>
+            <w:pPr>
+              <w:ind w:left="4"/>
+              <w:rPr>
+                <w:rFonts w:ascii="Arial" w:hAnsi="Arial" w:cs="Arial"/>
+                <w:sz w:val="21"/>
+                <w:szCs w:val="21"/>
+              </w:rPr>
+            </w:pPr>
+          </w:p>
+        </w:tc>
+        <w:tc>
+          <w:tcPr>
+            <w:tcW w:w="7228" w:type="dxa"/>
+            <w:tcBorders>
+              <w:top w:val="single" w:sz="6" w:space="0" w:color="666666"/>
+              <w:left w:val="single" w:sz="6" w:space="0" w:color="666666"/>
+              <w:bottom w:val="single" w:sz="6" w:space="0" w:color="666666"/>
+              <w:right w:val="single" w:sz="6" w:space="0" w:color="666666"/>
+            </w:tcBorders>
+          </w:tcPr>
+          <w:p>
+            <w:pPr>
+              <w:spacing w:line="240" w:lineRule="auto"/>
+              <w:rPr>
+                <w:rFonts w:ascii="Arial" w:eastAsia="Times New Roman" w:hAnsi="Arial" w:cs="Arial"/>
                 <w:sz w:val="21"/>
                 <w:szCs w:val="21"/>
               </w:rPr>
@@ -121,6 +166,7 @@
           </w:p>
           <w:p>
             <w:pPr>
+              <w:ind w:firstLine="720"/>
               <w:rPr>
                 <w:rFonts w:ascii="Arial" w:hAnsi="Arial" w:cs="Arial"/>
                 <w:sz w:val="21"/>
@@ -132,27 +178,30 @@
       </w:tr>
       <w:tr>
         <w:trPr>
-          <w:jc w:val="center"/>
+          <w:trHeight w:val="630"/>
         </w:trPr>
         <w:tc>
           <w:tcPr>
-            <w:tcW w:w="2830" w:type="dxa"/>
-          </w:tcPr>
-          <w:p>
-            <w:pPr>
-              <w:rPr>
-                <w:rFonts w:ascii="Arial" w:hAnsi="Arial" w:cs="Arial"/>
-                <w:b/>
-                <w:bCs/>
-                <w:sz w:val="21"/>
-                <w:szCs w:val="21"/>
-              </w:rPr>
-            </w:pPr>
-            <w:r>
-              <w:rPr>
-                <w:rFonts w:ascii="Arial" w:hAnsi="Arial" w:cs="Arial"/>
-                <w:b/>
-                <w:bCs/>
+            <w:tcW w:w="3493" w:type="dxa"/>
+            <w:tcBorders>
+              <w:top w:val="single" w:sz="6" w:space="0" w:color="666666"/>
+              <w:left w:val="single" w:sz="6" w:space="0" w:color="666666"/>
+              <w:bottom w:val="single" w:sz="6" w:space="0" w:color="666666"/>
+              <w:right w:val="single" w:sz="6" w:space="0" w:color="666666"/>
+            </w:tcBorders>
+          </w:tcPr>
+          <w:p>
+            <w:pPr>
+              <w:spacing w:line="240" w:lineRule="auto"/>
+              <w:rPr>
+                <w:rFonts w:ascii="Arial" w:eastAsia="Times New Roman" w:hAnsi="Arial" w:cs="Arial"/>
+                <w:sz w:val="21"/>
+                <w:szCs w:val="21"/>
+              </w:rPr>
+            </w:pPr>
+            <w:r>
+              <w:rPr>
+                <w:rFonts w:ascii="Arial" w:hAnsi="Arial" w:cs="Arial"/>
                 <w:sz w:val="21"/>
                 <w:szCs w:val="21"/>
               </w:rPr>
@@ -161,22 +210,31 @@
           </w:p>
           <w:p>
             <w:pPr>
-              <w:rPr>
-                <w:rFonts w:ascii="Arial" w:hAnsi="Arial" w:cs="Arial"/>
-                <w:sz w:val="21"/>
-                <w:szCs w:val="21"/>
-              </w:rPr>
-            </w:pPr>
-          </w:p>
-        </w:tc>
-        <w:tc>
-          <w:tcPr>
-            <w:tcW w:w="7935" w:type="dxa"/>
-          </w:tcPr>
-          <w:p>
-            <w:pPr>
-              <w:rPr>
-                <w:rFonts w:ascii="Arial" w:hAnsi="Arial" w:cs="Arial"/>
+              <w:ind w:left="4"/>
+              <w:rPr>
+                <w:rFonts w:ascii="Arial" w:hAnsi="Arial" w:cs="Arial"/>
+                <w:sz w:val="21"/>
+                <w:szCs w:val="21"/>
+              </w:rPr>
+            </w:pPr>
+          </w:p>
+        </w:tc>
+        <w:tc>
+          <w:tcPr>
+            <w:tcW w:w="7228" w:type="dxa"/>
+            <w:tcBorders>
+              <w:top w:val="single" w:sz="6" w:space="0" w:color="666666"/>
+              <w:left w:val="single" w:sz="6" w:space="0" w:color="666666"/>
+              <w:bottom w:val="single" w:sz="6" w:space="0" w:color="666666"/>
+              <w:right w:val="single" w:sz="6" w:space="0" w:color="666666"/>
+            </w:tcBorders>
+            <w:vAlign w:val="center"/>
+          </w:tcPr>
+          <w:p>
+            <w:pPr>
+              <w:spacing w:line="240" w:lineRule="auto"/>
+              <w:rPr>
+                <w:rFonts w:ascii="Arial" w:eastAsia="Times New Roman" w:hAnsi="Arial" w:cs="Arial"/>
                 <w:sz w:val="21"/>
                 <w:szCs w:val="21"/>
               </w:rPr>
@@ -205,25 +263,7 @@
                 <w:sz w:val="21"/>
                 <w:szCs w:val="21"/>
               </w:rPr>
-              <w:t xml:space="preserve"> are not migrated to </w:t>
-            </w:r>
-            <w:proofErr w:type="spellStart"/>
-            <w:r>
-              <w:rPr>
-                <w:rFonts w:ascii="Arial" w:hAnsi="Arial" w:cs="Arial"/>
-                <w:sz w:val="21"/>
-                <w:szCs w:val="21"/>
-              </w:rPr>
-              <w:t>gmail</w:t>
-            </w:r>
-            <w:proofErr w:type="spellEnd"/>
-            <w:r>
-              <w:rPr>
-                <w:rFonts w:ascii="Arial" w:hAnsi="Arial" w:cs="Arial"/>
-                <w:sz w:val="21"/>
-                <w:szCs w:val="21"/>
-              </w:rPr>
-              <w:t>.</w:t>
+              <w:t xml:space="preserve"> are not migrated to Gmail</w:t>
             </w:r>
           </w:p>
           <w:p>
@@ -239,27 +279,30 @@
       </w:tr>
       <w:tr>
         <w:trPr>
-          <w:jc w:val="center"/>
+          <w:trHeight w:val="375"/>
         </w:trPr>
         <w:tc>
           <w:tcPr>
-            <w:tcW w:w="2830" w:type="dxa"/>
-          </w:tcPr>
-          <w:p>
-            <w:pPr>
-              <w:rPr>
-                <w:rFonts w:ascii="Arial" w:hAnsi="Arial" w:cs="Arial"/>
-                <w:b/>
-                <w:bCs/>
-                <w:sz w:val="21"/>
-                <w:szCs w:val="21"/>
-              </w:rPr>
-            </w:pPr>
-            <w:r>
-              <w:rPr>
-                <w:rFonts w:ascii="Arial" w:hAnsi="Arial" w:cs="Arial"/>
-                <w:b/>
-                <w:bCs/>
+            <w:tcW w:w="3493" w:type="dxa"/>
+            <w:tcBorders>
+              <w:top w:val="single" w:sz="6" w:space="0" w:color="666666"/>
+              <w:left w:val="single" w:sz="6" w:space="0" w:color="666666"/>
+              <w:bottom w:val="single" w:sz="6" w:space="0" w:color="666666"/>
+              <w:right w:val="single" w:sz="6" w:space="0" w:color="666666"/>
+            </w:tcBorders>
+          </w:tcPr>
+          <w:p>
+            <w:pPr>
+              <w:spacing w:line="240" w:lineRule="auto"/>
+              <w:rPr>
+                <w:rFonts w:ascii="Arial" w:eastAsia="Times New Roman" w:hAnsi="Arial" w:cs="Arial"/>
+                <w:sz w:val="21"/>
+                <w:szCs w:val="21"/>
+              </w:rPr>
+            </w:pPr>
+            <w:r>
+              <w:rPr>
+                <w:rFonts w:ascii="Arial" w:hAnsi="Arial" w:cs="Arial"/>
                 <w:sz w:val="21"/>
                 <w:szCs w:val="21"/>
               </w:rPr>
@@ -268,33 +311,41 @@
           </w:p>
           <w:p>
             <w:pPr>
-              <w:rPr>
-                <w:rFonts w:ascii="Arial" w:hAnsi="Arial" w:cs="Arial"/>
-                <w:sz w:val="21"/>
-                <w:szCs w:val="21"/>
-              </w:rPr>
-            </w:pPr>
-          </w:p>
-        </w:tc>
-        <w:tc>
-          <w:tcPr>
-            <w:tcW w:w="7935" w:type="dxa"/>
-          </w:tcPr>
-          <w:p>
-            <w:pPr>
-              <w:rPr>
-                <w:rFonts w:ascii="Arial" w:hAnsi="Arial" w:cs="Arial"/>
-                <w:sz w:val="21"/>
-                <w:szCs w:val="21"/>
-              </w:rPr>
-            </w:pPr>
-            <w:r>
-              <w:rPr>
-                <w:rFonts w:ascii="Arial" w:hAnsi="Arial" w:cs="Arial"/>
-                <w:sz w:val="21"/>
-                <w:szCs w:val="21"/>
-              </w:rPr>
-              <w:t>Groups will be migrated to Gmail.</w:t>
+              <w:ind w:left="4"/>
+              <w:rPr>
+                <w:rFonts w:ascii="Arial" w:hAnsi="Arial" w:cs="Arial"/>
+                <w:sz w:val="21"/>
+                <w:szCs w:val="21"/>
+              </w:rPr>
+            </w:pPr>
+          </w:p>
+        </w:tc>
+        <w:tc>
+          <w:tcPr>
+            <w:tcW w:w="7228" w:type="dxa"/>
+            <w:tcBorders>
+              <w:top w:val="single" w:sz="6" w:space="0" w:color="666666"/>
+              <w:left w:val="single" w:sz="6" w:space="0" w:color="666666"/>
+              <w:bottom w:val="single" w:sz="6" w:space="0" w:color="666666"/>
+              <w:right w:val="single" w:sz="6" w:space="0" w:color="666666"/>
+            </w:tcBorders>
+          </w:tcPr>
+          <w:p>
+            <w:pPr>
+              <w:spacing w:line="240" w:lineRule="auto"/>
+              <w:rPr>
+                <w:rFonts w:ascii="Arial" w:eastAsia="Times New Roman" w:hAnsi="Arial" w:cs="Arial"/>
+                <w:sz w:val="21"/>
+                <w:szCs w:val="21"/>
+              </w:rPr>
+            </w:pPr>
+            <w:r>
+              <w:rPr>
+                <w:rFonts w:ascii="Arial" w:hAnsi="Arial" w:cs="Arial"/>
+                <w:sz w:val="21"/>
+                <w:szCs w:val="21"/>
+              </w:rPr>
+              <w:t>Groups will be migrated to Gmail</w:t>
             </w:r>
           </w:p>
           <w:p>
@@ -310,27 +361,30 @@
       </w:tr>
       <w:tr>
         <w:trPr>
-          <w:jc w:val="center"/>
+          <w:trHeight w:val="375"/>
         </w:trPr>
         <w:tc>
           <w:tcPr>
-            <w:tcW w:w="2830" w:type="dxa"/>
-          </w:tcPr>
-          <w:p>
-            <w:pPr>
-              <w:rPr>
-                <w:rFonts w:ascii="Arial" w:hAnsi="Arial" w:cs="Arial"/>
-                <w:b/>
-                <w:bCs/>
-                <w:sz w:val="21"/>
-                <w:szCs w:val="21"/>
-              </w:rPr>
-            </w:pPr>
-            <w:r>
-              <w:rPr>
-                <w:rFonts w:ascii="Arial" w:hAnsi="Arial" w:cs="Arial"/>
-                <w:b/>
-                <w:bCs/>
+            <w:tcW w:w="3493" w:type="dxa"/>
+            <w:tcBorders>
+              <w:top w:val="single" w:sz="6" w:space="0" w:color="666666"/>
+              <w:left w:val="single" w:sz="6" w:space="0" w:color="666666"/>
+              <w:bottom w:val="single" w:sz="6" w:space="0" w:color="666666"/>
+              <w:right w:val="single" w:sz="6" w:space="0" w:color="666666"/>
+            </w:tcBorders>
+          </w:tcPr>
+          <w:p>
+            <w:pPr>
+              <w:spacing w:line="240" w:lineRule="auto"/>
+              <w:rPr>
+                <w:rFonts w:ascii="Arial" w:eastAsia="Times New Roman" w:hAnsi="Arial" w:cs="Arial"/>
+                <w:sz w:val="21"/>
+                <w:szCs w:val="21"/>
+              </w:rPr>
+            </w:pPr>
+            <w:r>
+              <w:rPr>
+                <w:rFonts w:ascii="Arial" w:hAnsi="Arial" w:cs="Arial"/>
                 <w:sz w:val="21"/>
                 <w:szCs w:val="21"/>
               </w:rPr>
@@ -339,22 +393,30 @@
           </w:p>
           <w:p>
             <w:pPr>
-              <w:rPr>
-                <w:rFonts w:ascii="Arial" w:hAnsi="Arial" w:cs="Arial"/>
-                <w:sz w:val="21"/>
-                <w:szCs w:val="21"/>
-              </w:rPr>
-            </w:pPr>
-          </w:p>
-        </w:tc>
-        <w:tc>
-          <w:tcPr>
-            <w:tcW w:w="7935" w:type="dxa"/>
-          </w:tcPr>
-          <w:p>
-            <w:pPr>
-              <w:rPr>
-                <w:rFonts w:ascii="Arial" w:hAnsi="Arial" w:cs="Arial"/>
+              <w:ind w:left="4"/>
+              <w:rPr>
+                <w:rFonts w:ascii="Arial" w:hAnsi="Arial" w:cs="Arial"/>
+                <w:sz w:val="21"/>
+                <w:szCs w:val="21"/>
+              </w:rPr>
+            </w:pPr>
+          </w:p>
+        </w:tc>
+        <w:tc>
+          <w:tcPr>
+            <w:tcW w:w="7228" w:type="dxa"/>
+            <w:tcBorders>
+              <w:top w:val="single" w:sz="6" w:space="0" w:color="666666"/>
+              <w:left w:val="single" w:sz="6" w:space="0" w:color="666666"/>
+              <w:bottom w:val="single" w:sz="6" w:space="0" w:color="666666"/>
+              <w:right w:val="single" w:sz="6" w:space="0" w:color="666666"/>
+            </w:tcBorders>
+          </w:tcPr>
+          <w:p>
+            <w:pPr>
+              <w:spacing w:line="240" w:lineRule="auto"/>
+              <w:rPr>
+                <w:rFonts w:ascii="Arial" w:eastAsia="Times New Roman" w:hAnsi="Arial" w:cs="Arial"/>
                 <w:sz w:val="21"/>
                 <w:szCs w:val="21"/>
               </w:rPr>
@@ -399,27 +461,30 @@
       </w:tr>
       <w:tr>
         <w:trPr>
-          <w:jc w:val="center"/>
+          <w:trHeight w:val="375"/>
         </w:trPr>
         <w:tc>
           <w:tcPr>
-            <w:tcW w:w="2830" w:type="dxa"/>
-          </w:tcPr>
-          <w:p>
-            <w:pPr>
-              <w:rPr>
-                <w:rFonts w:ascii="Arial" w:hAnsi="Arial" w:cs="Arial"/>
-                <w:b/>
-                <w:bCs/>
-                <w:sz w:val="21"/>
-                <w:szCs w:val="21"/>
-              </w:rPr>
-            </w:pPr>
-            <w:r>
-              <w:rPr>
-                <w:rFonts w:ascii="Arial" w:hAnsi="Arial" w:cs="Arial"/>
-                <w:b/>
-                <w:bCs/>
+            <w:tcW w:w="3493" w:type="dxa"/>
+            <w:tcBorders>
+              <w:top w:val="single" w:sz="6" w:space="0" w:color="666666"/>
+              <w:left w:val="single" w:sz="6" w:space="0" w:color="666666"/>
+              <w:bottom w:val="single" w:sz="6" w:space="0" w:color="666666"/>
+              <w:right w:val="single" w:sz="6" w:space="0" w:color="666666"/>
+            </w:tcBorders>
+          </w:tcPr>
+          <w:p>
+            <w:pPr>
+              <w:spacing w:line="240" w:lineRule="auto"/>
+              <w:rPr>
+                <w:rFonts w:ascii="Arial" w:eastAsia="Times New Roman" w:hAnsi="Arial" w:cs="Arial"/>
+                <w:sz w:val="21"/>
+                <w:szCs w:val="21"/>
+              </w:rPr>
+            </w:pPr>
+            <w:r>
+              <w:rPr>
+                <w:rFonts w:ascii="Arial" w:hAnsi="Arial" w:cs="Arial"/>
                 <w:sz w:val="21"/>
                 <w:szCs w:val="21"/>
               </w:rPr>
@@ -429,8 +494,6 @@
             <w:r>
               <w:rPr>
                 <w:rFonts w:ascii="Arial" w:hAnsi="Arial" w:cs="Arial"/>
-                <w:b/>
-                <w:bCs/>
                 <w:sz w:val="21"/>
                 <w:szCs w:val="21"/>
               </w:rPr>
@@ -440,20 +503,30 @@
           </w:p>
           <w:p>
             <w:pPr>
-              <w:rPr>
-                <w:rFonts w:ascii="Arial" w:hAnsi="Arial" w:cs="Arial"/>
-                <w:sz w:val="21"/>
-                <w:szCs w:val="21"/>
-              </w:rPr>
-            </w:pPr>
-          </w:p>
-        </w:tc>
-        <w:tc>
-          <w:tcPr>
-            <w:tcW w:w="7935" w:type="dxa"/>
-          </w:tcPr>
-          <w:p>
-            <w:pPr>
+              <w:ind w:left="4"/>
+              <w:rPr>
+                <w:rFonts w:ascii="Arial" w:hAnsi="Arial" w:cs="Arial"/>
+                <w:sz w:val="21"/>
+                <w:szCs w:val="21"/>
+              </w:rPr>
+            </w:pPr>
+          </w:p>
+        </w:tc>
+        <w:tc>
+          <w:tcPr>
+            <w:tcW w:w="7228" w:type="dxa"/>
+            <w:tcBorders>
+              <w:top w:val="single" w:sz="6" w:space="0" w:color="666666"/>
+              <w:left w:val="single" w:sz="6" w:space="0" w:color="666666"/>
+              <w:bottom w:val="single" w:sz="6" w:space="0" w:color="666666"/>
+              <w:right w:val="single" w:sz="6" w:space="0" w:color="666666"/>
+            </w:tcBorders>
+          </w:tcPr>
+          <w:p>
+            <w:pPr>
+              <w:tabs>
+                <w:tab w:val="left" w:pos="1453"/>
+              </w:tabs>
               <w:rPr>
                 <w:rFonts w:ascii="Arial" w:hAnsi="Arial" w:cs="Arial"/>
                 <w:sz w:val="21"/>
@@ -471,6 +544,9 @@
           </w:p>
           <w:p>
             <w:pPr>
+              <w:tabs>
+                <w:tab w:val="left" w:pos="1453"/>
+              </w:tabs>
               <w:rPr>
                 <w:rFonts w:ascii="Arial" w:hAnsi="Arial" w:cs="Arial"/>
                 <w:sz w:val="21"/>
@@ -482,27 +558,31 @@
       </w:tr>
       <w:tr>
         <w:trPr>
-          <w:jc w:val="center"/>
+          <w:trHeight w:val="390"/>
         </w:trPr>
         <w:tc>
           <w:tcPr>
-            <w:tcW w:w="2830" w:type="dxa"/>
-          </w:tcPr>
-          <w:p>
-            <w:pPr>
-              <w:rPr>
-                <w:rFonts w:ascii="Arial" w:hAnsi="Arial" w:cs="Arial"/>
-                <w:b/>
-                <w:bCs/>
-                <w:sz w:val="21"/>
-                <w:szCs w:val="21"/>
-              </w:rPr>
-            </w:pPr>
-            <w:r>
-              <w:rPr>
-                <w:rFonts w:ascii="Arial" w:hAnsi="Arial" w:cs="Arial"/>
-                <w:b/>
-                <w:bCs/>
+            <w:tcW w:w="3493" w:type="dxa"/>
+            <w:tcBorders>
+              <w:top w:val="single" w:sz="6" w:space="0" w:color="666666"/>
+              <w:left w:val="single" w:sz="6" w:space="0" w:color="666666"/>
+              <w:bottom w:val="single" w:sz="6" w:space="0" w:color="666666"/>
+              <w:right w:val="single" w:sz="6" w:space="0" w:color="666666"/>
+            </w:tcBorders>
+            <w:vAlign w:val="center"/>
+          </w:tcPr>
+          <w:p>
+            <w:pPr>
+              <w:spacing w:line="240" w:lineRule="auto"/>
+              <w:rPr>
+                <w:rFonts w:ascii="Arial" w:eastAsia="Times New Roman" w:hAnsi="Arial" w:cs="Arial"/>
+                <w:sz w:val="21"/>
+                <w:szCs w:val="21"/>
+              </w:rPr>
+            </w:pPr>
+            <w:r>
+              <w:rPr>
+                <w:rFonts w:ascii="Arial" w:hAnsi="Arial" w:cs="Arial"/>
                 <w:sz w:val="21"/>
                 <w:szCs w:val="21"/>
               </w:rPr>
@@ -512,8 +592,6 @@
             <w:r>
               <w:rPr>
                 <w:rFonts w:ascii="Arial" w:hAnsi="Arial" w:cs="Arial"/>
-                <w:b/>
-                <w:bCs/>
                 <w:sz w:val="21"/>
                 <w:szCs w:val="21"/>
               </w:rPr>
@@ -523,8 +601,6 @@
             <w:r>
               <w:rPr>
                 <w:rFonts w:ascii="Arial" w:hAnsi="Arial" w:cs="Arial"/>
-                <w:b/>
-                <w:bCs/>
                 <w:sz w:val="21"/>
                 <w:szCs w:val="21"/>
               </w:rPr>
@@ -533,22 +609,31 @@
           </w:p>
           <w:p>
             <w:pPr>
-              <w:rPr>
-                <w:rFonts w:ascii="Arial" w:hAnsi="Arial" w:cs="Arial"/>
-                <w:sz w:val="21"/>
-                <w:szCs w:val="21"/>
-              </w:rPr>
-            </w:pPr>
-          </w:p>
-        </w:tc>
-        <w:tc>
-          <w:tcPr>
-            <w:tcW w:w="7935" w:type="dxa"/>
-          </w:tcPr>
-          <w:p>
-            <w:pPr>
-              <w:rPr>
-                <w:rFonts w:ascii="Arial" w:hAnsi="Arial" w:cs="Arial"/>
+              <w:ind w:left="4"/>
+              <w:rPr>
+                <w:rFonts w:ascii="Arial" w:hAnsi="Arial" w:cs="Arial"/>
+                <w:sz w:val="21"/>
+                <w:szCs w:val="21"/>
+              </w:rPr>
+            </w:pPr>
+          </w:p>
+        </w:tc>
+        <w:tc>
+          <w:tcPr>
+            <w:tcW w:w="7228" w:type="dxa"/>
+            <w:tcBorders>
+              <w:top w:val="single" w:sz="6" w:space="0" w:color="666666"/>
+              <w:left w:val="single" w:sz="6" w:space="0" w:color="666666"/>
+              <w:bottom w:val="single" w:sz="6" w:space="0" w:color="666666"/>
+              <w:right w:val="single" w:sz="6" w:space="0" w:color="666666"/>
+            </w:tcBorders>
+            <w:vAlign w:val="center"/>
+          </w:tcPr>
+          <w:p>
+            <w:pPr>
+              <w:spacing w:line="240" w:lineRule="auto"/>
+              <w:rPr>
+                <w:rFonts w:ascii="Arial" w:eastAsia="Times New Roman" w:hAnsi="Arial" w:cs="Arial"/>
                 <w:sz w:val="21"/>
                 <w:szCs w:val="21"/>
               </w:rPr>
@@ -575,27 +660,30 @@
       </w:tr>
       <w:tr>
         <w:trPr>
-          <w:jc w:val="center"/>
+          <w:trHeight w:val="375"/>
         </w:trPr>
         <w:tc>
           <w:tcPr>
-            <w:tcW w:w="2830" w:type="dxa"/>
-          </w:tcPr>
-          <w:p>
-            <w:pPr>
-              <w:rPr>
-                <w:rFonts w:ascii="Arial" w:hAnsi="Arial" w:cs="Arial"/>
-                <w:b/>
-                <w:bCs/>
-                <w:sz w:val="21"/>
-                <w:szCs w:val="21"/>
-              </w:rPr>
-            </w:pPr>
-            <w:r>
-              <w:rPr>
-                <w:rFonts w:ascii="Arial" w:hAnsi="Arial" w:cs="Arial"/>
-                <w:b/>
-                <w:bCs/>
+            <w:tcW w:w="3493" w:type="dxa"/>
+            <w:tcBorders>
+              <w:top w:val="single" w:sz="6" w:space="0" w:color="666666"/>
+              <w:left w:val="single" w:sz="6" w:space="0" w:color="666666"/>
+              <w:bottom w:val="single" w:sz="6" w:space="0" w:color="666666"/>
+              <w:right w:val="single" w:sz="6" w:space="0" w:color="666666"/>
+            </w:tcBorders>
+          </w:tcPr>
+          <w:p>
+            <w:pPr>
+              <w:spacing w:line="240" w:lineRule="auto"/>
+              <w:rPr>
+                <w:rFonts w:ascii="Arial" w:eastAsia="Times New Roman" w:hAnsi="Arial" w:cs="Arial"/>
+                <w:sz w:val="21"/>
+                <w:szCs w:val="21"/>
+              </w:rPr>
+            </w:pPr>
+            <w:r>
+              <w:rPr>
+                <w:rFonts w:ascii="Arial" w:hAnsi="Arial" w:cs="Arial"/>
                 <w:sz w:val="21"/>
                 <w:szCs w:val="21"/>
               </w:rPr>
@@ -604,22 +692,30 @@
           </w:p>
           <w:p>
             <w:pPr>
-              <w:rPr>
-                <w:rFonts w:ascii="Arial" w:hAnsi="Arial" w:cs="Arial"/>
-                <w:sz w:val="21"/>
-                <w:szCs w:val="21"/>
-              </w:rPr>
-            </w:pPr>
-          </w:p>
-        </w:tc>
-        <w:tc>
-          <w:tcPr>
-            <w:tcW w:w="7935" w:type="dxa"/>
-          </w:tcPr>
-          <w:p>
-            <w:pPr>
-              <w:rPr>
-                <w:rFonts w:ascii="Arial" w:hAnsi="Arial" w:cs="Arial"/>
+              <w:ind w:left="4"/>
+              <w:rPr>
+                <w:rFonts w:ascii="Arial" w:hAnsi="Arial" w:cs="Arial"/>
+                <w:sz w:val="21"/>
+                <w:szCs w:val="21"/>
+              </w:rPr>
+            </w:pPr>
+          </w:p>
+        </w:tc>
+        <w:tc>
+          <w:tcPr>
+            <w:tcW w:w="7228" w:type="dxa"/>
+            <w:tcBorders>
+              <w:top w:val="single" w:sz="6" w:space="0" w:color="666666"/>
+              <w:left w:val="single" w:sz="6" w:space="0" w:color="666666"/>
+              <w:bottom w:val="single" w:sz="6" w:space="0" w:color="666666"/>
+              <w:right w:val="single" w:sz="6" w:space="0" w:color="666666"/>
+            </w:tcBorders>
+          </w:tcPr>
+          <w:p>
+            <w:pPr>
+              <w:spacing w:line="240" w:lineRule="auto"/>
+              <w:rPr>
+                <w:rFonts w:ascii="Arial" w:eastAsia="Times New Roman" w:hAnsi="Arial" w:cs="Arial"/>
                 <w:sz w:val="21"/>
                 <w:szCs w:val="21"/>
               </w:rPr>
@@ -646,27 +742,51 @@
       </w:tr>
       <w:tr>
         <w:trPr>
-          <w:jc w:val="center"/>
+          <w:trHeight w:val="615"/>
         </w:trPr>
         <w:tc>
           <w:tcPr>
-            <w:tcW w:w="2830" w:type="dxa"/>
-          </w:tcPr>
-          <w:p>
-            <w:pPr>
-              <w:rPr>
-                <w:rFonts w:ascii="Arial" w:hAnsi="Arial" w:cs="Arial"/>
-                <w:b/>
-                <w:bCs/>
-                <w:sz w:val="21"/>
-                <w:szCs w:val="21"/>
-              </w:rPr>
-            </w:pPr>
-            <w:r>
-              <w:rPr>
-                <w:rFonts w:ascii="Arial" w:hAnsi="Arial" w:cs="Arial"/>
-                <w:b/>
-                <w:bCs/>
+            <w:tcW w:w="3493" w:type="dxa"/>
+            <w:tcBorders>
+              <w:top w:val="single" w:sz="6" w:space="0" w:color="666666"/>
+              <w:left w:val="single" w:sz="6" w:space="0" w:color="666666"/>
+              <w:bottom w:val="single" w:sz="6" w:space="0" w:color="666666"/>
+              <w:right w:val="single" w:sz="6" w:space="0" w:color="666666"/>
+            </w:tcBorders>
+          </w:tcPr>
+          <w:p>
+            <w:pPr>
+              <w:tabs>
+                <w:tab w:val="left" w:pos="1120"/>
+              </w:tabs>
+              <w:ind w:left="4"/>
+              <w:rPr>
+                <w:rFonts w:ascii="Arial" w:hAnsi="Arial" w:cs="Arial"/>
+                <w:sz w:val="21"/>
+                <w:szCs w:val="21"/>
+              </w:rPr>
+            </w:pPr>
+            <w:r>
+              <w:rPr>
+                <w:rFonts w:ascii="Arial" w:hAnsi="Arial" w:cs="Arial"/>
+                <w:sz w:val="21"/>
+                <w:szCs w:val="21"/>
+              </w:rPr>
+              <w:tab/>
+            </w:r>
+          </w:p>
+          <w:p>
+            <w:pPr>
+              <w:spacing w:line="240" w:lineRule="auto"/>
+              <w:rPr>
+                <w:rFonts w:ascii="Arial" w:eastAsia="Times New Roman" w:hAnsi="Arial" w:cs="Arial"/>
+                <w:sz w:val="21"/>
+                <w:szCs w:val="21"/>
+              </w:rPr>
+            </w:pPr>
+            <w:r>
+              <w:rPr>
+                <w:rFonts w:ascii="Arial" w:hAnsi="Arial" w:cs="Arial"/>
                 <w:sz w:val="21"/>
                 <w:szCs w:val="21"/>
               </w:rPr>
@@ -675,24 +795,33 @@
           </w:p>
           <w:p>
             <w:pPr>
-              <w:rPr>
-                <w:rFonts w:ascii="Arial" w:hAnsi="Arial" w:cs="Arial"/>
-                <w:b/>
-                <w:bCs/>
-                <w:sz w:val="21"/>
-                <w:szCs w:val="21"/>
-              </w:rPr>
-            </w:pPr>
-          </w:p>
-        </w:tc>
-        <w:tc>
-          <w:tcPr>
-            <w:tcW w:w="7935" w:type="dxa"/>
-          </w:tcPr>
-          <w:p>
-            <w:pPr>
-              <w:rPr>
-                <w:rFonts w:ascii="Arial" w:hAnsi="Arial" w:cs="Arial"/>
+              <w:tabs>
+                <w:tab w:val="left" w:pos="1120"/>
+              </w:tabs>
+              <w:ind w:left="4"/>
+              <w:rPr>
+                <w:rFonts w:ascii="Arial" w:hAnsi="Arial" w:cs="Arial"/>
+                <w:sz w:val="21"/>
+                <w:szCs w:val="21"/>
+              </w:rPr>
+            </w:pPr>
+          </w:p>
+        </w:tc>
+        <w:tc>
+          <w:tcPr>
+            <w:tcW w:w="7228" w:type="dxa"/>
+            <w:tcBorders>
+              <w:top w:val="single" w:sz="6" w:space="0" w:color="666666"/>
+              <w:left w:val="single" w:sz="6" w:space="0" w:color="666666"/>
+              <w:bottom w:val="single" w:sz="6" w:space="0" w:color="666666"/>
+              <w:right w:val="single" w:sz="6" w:space="0" w:color="666666"/>
+            </w:tcBorders>
+          </w:tcPr>
+          <w:p>
+            <w:pPr>
+              <w:spacing w:line="240" w:lineRule="auto"/>
+              <w:rPr>
+                <w:rFonts w:ascii="Arial" w:eastAsia="Times New Roman" w:hAnsi="Arial" w:cs="Arial"/>
                 <w:sz w:val="21"/>
                 <w:szCs w:val="21"/>
               </w:rPr>
@@ -719,27 +848,30 @@
       </w:tr>
       <w:tr>
         <w:trPr>
-          <w:jc w:val="center"/>
+          <w:trHeight w:val="630"/>
         </w:trPr>
         <w:tc>
           <w:tcPr>
-            <w:tcW w:w="2830" w:type="dxa"/>
-          </w:tcPr>
-          <w:p>
-            <w:pPr>
-              <w:rPr>
-                <w:rFonts w:ascii="Arial" w:hAnsi="Arial" w:cs="Arial"/>
-                <w:b/>
-                <w:bCs/>
-                <w:sz w:val="21"/>
-                <w:szCs w:val="21"/>
-              </w:rPr>
-            </w:pPr>
-            <w:r>
-              <w:rPr>
-                <w:rFonts w:ascii="Arial" w:hAnsi="Arial" w:cs="Arial"/>
-                <w:b/>
-                <w:bCs/>
+            <w:tcW w:w="3493" w:type="dxa"/>
+            <w:tcBorders>
+              <w:top w:val="single" w:sz="6" w:space="0" w:color="666666"/>
+              <w:left w:val="single" w:sz="6" w:space="0" w:color="666666"/>
+              <w:bottom w:val="single" w:sz="6" w:space="0" w:color="666666"/>
+              <w:right w:val="single" w:sz="6" w:space="0" w:color="666666"/>
+            </w:tcBorders>
+          </w:tcPr>
+          <w:p>
+            <w:pPr>
+              <w:spacing w:line="240" w:lineRule="auto"/>
+              <w:rPr>
+                <w:rFonts w:ascii="Arial" w:eastAsia="Times New Roman" w:hAnsi="Arial" w:cs="Arial"/>
+                <w:sz w:val="21"/>
+                <w:szCs w:val="21"/>
+              </w:rPr>
+            </w:pPr>
+            <w:r>
+              <w:rPr>
+                <w:rFonts w:ascii="Arial" w:hAnsi="Arial" w:cs="Arial"/>
                 <w:sz w:val="21"/>
                 <w:szCs w:val="21"/>
               </w:rPr>
@@ -748,24 +880,29 @@
           </w:p>
           <w:p>
             <w:pPr>
-              <w:rPr>
-                <w:rFonts w:ascii="Arial" w:hAnsi="Arial" w:cs="Arial"/>
-                <w:b/>
-                <w:bCs/>
-                <w:sz w:val="21"/>
-                <w:szCs w:val="21"/>
-              </w:rPr>
-            </w:pPr>
-          </w:p>
-        </w:tc>
-        <w:tc>
-          <w:tcPr>
-            <w:tcW w:w="7935" w:type="dxa"/>
+              <w:ind w:left="4"/>
+              <w:rPr>
+                <w:rFonts w:ascii="Arial" w:hAnsi="Arial" w:cs="Arial"/>
+                <w:sz w:val="21"/>
+                <w:szCs w:val="21"/>
+              </w:rPr>
+            </w:pPr>
+          </w:p>
+        </w:tc>
+        <w:tc>
+          <w:tcPr>
+            <w:tcW w:w="7228" w:type="dxa"/>
+            <w:tcBorders>
+              <w:top w:val="single" w:sz="6" w:space="0" w:color="666666"/>
+              <w:left w:val="single" w:sz="6" w:space="0" w:color="666666"/>
+              <w:bottom w:val="single" w:sz="6" w:space="0" w:color="666666"/>
+              <w:right w:val="single" w:sz="6" w:space="0" w:color="666666"/>
+            </w:tcBorders>
           </w:tcPr>
           <w:p>
             <w:pPr>
               <w:tabs>
-                <w:tab w:val="left" w:pos="2256"/>
+                <w:tab w:val="left" w:pos="2533"/>
               </w:tabs>
               <w:rPr>
                 <w:rFonts w:ascii="Arial" w:hAnsi="Arial" w:cs="Arial"/>
@@ -785,7 +922,7 @@
           <w:p>
             <w:pPr>
               <w:tabs>
-                <w:tab w:val="left" w:pos="2256"/>
+                <w:tab w:val="left" w:pos="2533"/>
               </w:tabs>
               <w:rPr>
                 <w:rFonts w:ascii="Arial" w:hAnsi="Arial" w:cs="Arial"/>
@@ -798,27 +935,30 @@
       </w:tr>
       <w:tr>
         <w:trPr>
-          <w:jc w:val="center"/>
+          <w:trHeight w:val="615"/>
         </w:trPr>
         <w:tc>
           <w:tcPr>
-            <w:tcW w:w="2830" w:type="dxa"/>
-          </w:tcPr>
-          <w:p>
-            <w:pPr>
-              <w:rPr>
-                <w:rFonts w:ascii="Arial" w:hAnsi="Arial" w:cs="Arial"/>
-                <w:b/>
-                <w:bCs/>
-                <w:sz w:val="21"/>
-                <w:szCs w:val="21"/>
-              </w:rPr>
-            </w:pPr>
-            <w:r>
-              <w:rPr>
-                <w:rFonts w:ascii="Arial" w:hAnsi="Arial" w:cs="Arial"/>
-                <w:b/>
-                <w:bCs/>
+            <w:tcW w:w="3493" w:type="dxa"/>
+            <w:tcBorders>
+              <w:top w:val="single" w:sz="6" w:space="0" w:color="666666"/>
+              <w:left w:val="single" w:sz="6" w:space="0" w:color="666666"/>
+              <w:bottom w:val="single" w:sz="6" w:space="0" w:color="666666"/>
+              <w:right w:val="single" w:sz="6" w:space="0" w:color="666666"/>
+            </w:tcBorders>
+          </w:tcPr>
+          <w:p>
+            <w:pPr>
+              <w:spacing w:line="240" w:lineRule="auto"/>
+              <w:rPr>
+                <w:rFonts w:ascii="Arial" w:eastAsia="Times New Roman" w:hAnsi="Arial" w:cs="Arial"/>
+                <w:sz w:val="21"/>
+                <w:szCs w:val="21"/>
+              </w:rPr>
+            </w:pPr>
+            <w:r>
+              <w:rPr>
+                <w:rFonts w:ascii="Arial" w:hAnsi="Arial" w:cs="Arial"/>
                 <w:sz w:val="21"/>
                 <w:szCs w:val="21"/>
               </w:rPr>
@@ -827,24 +967,30 @@
           </w:p>
           <w:p>
             <w:pPr>
-              <w:rPr>
-                <w:rFonts w:ascii="Arial" w:hAnsi="Arial" w:cs="Arial"/>
-                <w:b/>
-                <w:bCs/>
-                <w:sz w:val="21"/>
-                <w:szCs w:val="21"/>
-              </w:rPr>
-            </w:pPr>
-          </w:p>
-        </w:tc>
-        <w:tc>
-          <w:tcPr>
-            <w:tcW w:w="7935" w:type="dxa"/>
-          </w:tcPr>
-          <w:p>
-            <w:pPr>
-              <w:rPr>
-                <w:rFonts w:ascii="Arial" w:hAnsi="Arial" w:cs="Arial"/>
+              <w:ind w:left="4"/>
+              <w:rPr>
+                <w:rFonts w:ascii="Arial" w:hAnsi="Arial" w:cs="Arial"/>
+                <w:sz w:val="21"/>
+                <w:szCs w:val="21"/>
+              </w:rPr>
+            </w:pPr>
+          </w:p>
+        </w:tc>
+        <w:tc>
+          <w:tcPr>
+            <w:tcW w:w="7228" w:type="dxa"/>
+            <w:tcBorders>
+              <w:top w:val="single" w:sz="6" w:space="0" w:color="666666"/>
+              <w:left w:val="single" w:sz="6" w:space="0" w:color="666666"/>
+              <w:bottom w:val="single" w:sz="6" w:space="0" w:color="666666"/>
+              <w:right w:val="single" w:sz="6" w:space="0" w:color="666666"/>
+            </w:tcBorders>
+          </w:tcPr>
+          <w:p>
+            <w:pPr>
+              <w:spacing w:line="240" w:lineRule="auto"/>
+              <w:rPr>
+                <w:rFonts w:ascii="Arial" w:eastAsia="Times New Roman" w:hAnsi="Arial" w:cs="Arial"/>
                 <w:sz w:val="21"/>
                 <w:szCs w:val="21"/>
               </w:rPr>
@@ -857,6 +1003,15 @@
               </w:rPr>
               <w:t>Encrypted or protected emails are not supported for migration, as their content cannot be decrypted or re-encrypted by the migration tool</w:t>
             </w:r>
+          </w:p>
+          <w:p>
+            <w:pPr>
+              <w:rPr>
+                <w:rFonts w:ascii="Arial" w:hAnsi="Arial" w:cs="Arial"/>
+                <w:sz w:val="21"/>
+                <w:szCs w:val="21"/>
+              </w:rPr>
+            </w:pPr>
           </w:p>
         </w:tc>
       </w:tr>
@@ -1321,63 +1476,6 @@
       </w:tblCellMar>
     </w:tblPr>
   </w:style>
-  <w:style w:type="table" w:customStyle="1" w:styleId="TableGridWithHeader">
-    <w:name w:val="TableGridWithHeader"/>
-    <w:basedOn w:val="TableNormal"/>
-    <w:uiPriority w:val="59"/>
-    <w:rsid w:val="00497EFC"/>
-    <w:pPr>
-      <w:spacing w:after="0" w:line="300" w:lineRule="auto"/>
-      <w:ind w:left="60" w:right="60"/>
-    </w:pPr>
-    <w:rPr>
-      <w:rFonts w:ascii="Arial" w:eastAsiaTheme="minorHAnsi" w:hAnsi="Arial" w:cs="Arial"/>
-      <w:color w:val="000000"/>
-      <w:kern w:val="0"/>
-      <w:sz w:val="20"/>
-      <w:szCs w:val="20"/>
-      <w:lang w:val="en-US" w:eastAsia="en-US"/>
-      <w14:ligatures w14:val="none"/>
-    </w:rPr>
-    <w:tblPr>
-      <w:tblStyleRowBandSize w:val="1"/>
-      <w:tblBorders>
-        <w:top w:val="single" w:sz="6" w:space="0" w:color="666666"/>
-        <w:left w:val="single" w:sz="6" w:space="0" w:color="666666"/>
-        <w:bottom w:val="single" w:sz="6" w:space="0" w:color="666666"/>
-        <w:right w:val="single" w:sz="6" w:space="0" w:color="666666"/>
-        <w:insideH w:val="single" w:sz="6" w:space="0" w:color="666666"/>
-        <w:insideV w:val="single" w:sz="6" w:space="0" w:color="666666"/>
-      </w:tblBorders>
-    </w:tblPr>
-    <w:tcPr>
-      <w:tcMar>
-        <w:top w:w="60" w:type="dxa"/>
-        <w:bottom w:w="60" w:type="dxa"/>
-      </w:tcMar>
-    </w:tcPr>
-    <w:tblStylePr w:type="firstRow">
-      <w:pPr>
-        <w:spacing w:before="0" w:after="0" w:line="300" w:lineRule="auto"/>
-      </w:pPr>
-      <w:rPr>
-        <w:rFonts w:ascii="Arial" w:hAnsi="Arial" w:cs="Arial"/>
-        <w:b/>
-        <w:bCs/>
-        <w:i w:val="0"/>
-        <w:iCs w:val="0"/>
-        <w:caps w:val="0"/>
-        <w:color w:val="000000"/>
-        <w:sz w:val="21"/>
-        <w:szCs w:val="21"/>
-        <w:u w:val="none"/>
-      </w:rPr>
-      <w:tblPr/>
-      <w:tcPr>
-        <w:shd w:val="clear" w:color="auto" w:fill="A6A6A6"/>
-      </w:tcPr>
-    </w:tblStylePr>
-  </w:style>
 </w:styles>
 </file>
 

</xml_diff>